<commit_message>
Updated to include standards template and issues template
</commit_message>
<xml_diff>
--- a/Project_Documentation--Template.docx
+++ b/Project_Documentation--Template.docx
@@ -2648,36 +2648,242 @@
       </w:r>
       <w:bookmarkEnd w:id="20"/>
     </w:p>
-    <w:p/>
     <w:p>
       <w:pPr>
-        <w:pStyle w:val="Heading2"/>
-      </w:pPr>
-      <w:bookmarkStart w:id="21" w:name="_Toc151579310"/>
-      <w:r>
-        <w:t>Issues</w:t>
-      </w:r>
-      <w:bookmarkEnd w:id="21"/>
+        <w:pStyle w:val="Heading3"/>
+      </w:pPr>
+      <w:r>
+        <w:t>Snapshot [Date]  - [Topic]  - Comments</w:t>
+      </w:r>
     </w:p>
     <w:p/>
     <w:p>
       <w:pPr>
         <w:pStyle w:val="Heading2"/>
       </w:pPr>
+      <w:bookmarkStart w:id="21" w:name="_Toc151579310"/>
+      <w:r>
+        <w:t>Issues</w:t>
+      </w:r>
+      <w:bookmarkEnd w:id="21"/>
+    </w:p>
+    <w:tbl>
+      <w:tblPr>
+        <w:tblStyle w:val="ListTable7Colorful-Accent5"/>
+        <w:tblW w:w="0" w:type="auto"/>
+        <w:tblLook w:val="04A0" w:firstRow="1" w:lastRow="0" w:firstColumn="1" w:lastColumn="0" w:noHBand="0" w:noVBand="1"/>
+      </w:tblPr>
+      <w:tblGrid>
+        <w:gridCol w:w="3116"/>
+        <w:gridCol w:w="3117"/>
+        <w:gridCol w:w="3117"/>
+      </w:tblGrid>
+      <w:tr>
+        <w:trPr>
+          <w:cnfStyle w:val="100000000000" w:firstRow="1" w:lastRow="0" w:firstColumn="0" w:lastColumn="0" w:oddVBand="0" w:evenVBand="0" w:oddHBand="0" w:evenHBand="0" w:firstRowFirstColumn="0" w:firstRowLastColumn="0" w:lastRowFirstColumn="0" w:lastRowLastColumn="0"/>
+        </w:trPr>
+        <w:tc>
+          <w:tcPr>
+            <w:cnfStyle w:val="001000000100" w:firstRow="0" w:lastRow="0" w:firstColumn="1" w:lastColumn="0" w:oddVBand="0" w:evenVBand="0" w:oddHBand="0" w:evenHBand="0" w:firstRowFirstColumn="1" w:firstRowLastColumn="0" w:lastRowFirstColumn="0" w:lastRowLastColumn="0"/>
+            <w:tcW w:w="3116" w:type="dxa"/>
+            <w:tcBorders>
+              <w:top w:val="single" w:sz="4" w:space="0" w:color="auto"/>
+              <w:left w:val="single" w:sz="4" w:space="0" w:color="auto"/>
+            </w:tcBorders>
+          </w:tcPr>
+          <w:p>
+            <w:pPr>
+              <w:jc w:val="left"/>
+            </w:pPr>
+            <w:r>
+              <w:t>Problem:</w:t>
+            </w:r>
+          </w:p>
+        </w:tc>
+        <w:tc>
+          <w:tcPr>
+            <w:tcW w:w="3117" w:type="dxa"/>
+            <w:tcBorders>
+              <w:top w:val="single" w:sz="4" w:space="0" w:color="auto"/>
+            </w:tcBorders>
+          </w:tcPr>
+          <w:p>
+            <w:pPr>
+              <w:cnfStyle w:val="100000000000" w:firstRow="1" w:lastRow="0" w:firstColumn="0" w:lastColumn="0" w:oddVBand="0" w:evenVBand="0" w:oddHBand="0" w:evenHBand="0" w:firstRowFirstColumn="0" w:firstRowLastColumn="0" w:lastRowFirstColumn="0" w:lastRowLastColumn="0"/>
+            </w:pPr>
+            <w:r>
+              <w:t>Problem Description/Notes:</w:t>
+            </w:r>
+          </w:p>
+        </w:tc>
+        <w:tc>
+          <w:tcPr>
+            <w:tcW w:w="3117" w:type="dxa"/>
+            <w:tcBorders>
+              <w:top w:val="single" w:sz="4" w:space="0" w:color="auto"/>
+              <w:right w:val="single" w:sz="4" w:space="0" w:color="auto"/>
+            </w:tcBorders>
+          </w:tcPr>
+          <w:p>
+            <w:pPr>
+              <w:cnfStyle w:val="100000000000" w:firstRow="1" w:lastRow="0" w:firstColumn="0" w:lastColumn="0" w:oddVBand="0" w:evenVBand="0" w:oddHBand="0" w:evenHBand="0" w:firstRowFirstColumn="0" w:firstRowLastColumn="0" w:lastRowFirstColumn="0" w:lastRowLastColumn="0"/>
+            </w:pPr>
+            <w:r>
+              <w:t>Resolution:</w:t>
+            </w:r>
+          </w:p>
+        </w:tc>
+      </w:tr>
+      <w:tr>
+        <w:trPr>
+          <w:cnfStyle w:val="000000100000" w:firstRow="0" w:lastRow="0" w:firstColumn="0" w:lastColumn="0" w:oddVBand="0" w:evenVBand="0" w:oddHBand="1" w:evenHBand="0" w:firstRowFirstColumn="0" w:firstRowLastColumn="0" w:lastRowFirstColumn="0" w:lastRowLastColumn="0"/>
+        </w:trPr>
+        <w:tc>
+          <w:tcPr>
+            <w:cnfStyle w:val="001000000000" w:firstRow="0" w:lastRow="0" w:firstColumn="1" w:lastColumn="0" w:oddVBand="0" w:evenVBand="0" w:oddHBand="0" w:evenHBand="0" w:firstRowFirstColumn="0" w:firstRowLastColumn="0" w:lastRowFirstColumn="0" w:lastRowLastColumn="0"/>
+            <w:tcW w:w="3116" w:type="dxa"/>
+            <w:tcBorders>
+              <w:left w:val="single" w:sz="4" w:space="0" w:color="auto"/>
+            </w:tcBorders>
+          </w:tcPr>
+          <w:p>
+            <w:pPr>
+              <w:jc w:val="left"/>
+            </w:pPr>
+          </w:p>
+        </w:tc>
+        <w:tc>
+          <w:tcPr>
+            <w:tcW w:w="3117" w:type="dxa"/>
+          </w:tcPr>
+          <w:p>
+            <w:pPr>
+              <w:cnfStyle w:val="000000100000" w:firstRow="0" w:lastRow="0" w:firstColumn="0" w:lastColumn="0" w:oddVBand="0" w:evenVBand="0" w:oddHBand="1" w:evenHBand="0" w:firstRowFirstColumn="0" w:firstRowLastColumn="0" w:lastRowFirstColumn="0" w:lastRowLastColumn="0"/>
+            </w:pPr>
+          </w:p>
+        </w:tc>
+        <w:tc>
+          <w:tcPr>
+            <w:tcW w:w="3117" w:type="dxa"/>
+            <w:tcBorders>
+              <w:right w:val="single" w:sz="4" w:space="0" w:color="auto"/>
+            </w:tcBorders>
+          </w:tcPr>
+          <w:p>
+            <w:pPr>
+              <w:cnfStyle w:val="000000100000" w:firstRow="0" w:lastRow="0" w:firstColumn="0" w:lastColumn="0" w:oddVBand="0" w:evenVBand="0" w:oddHBand="1" w:evenHBand="0" w:firstRowFirstColumn="0" w:firstRowLastColumn="0" w:lastRowFirstColumn="0" w:lastRowLastColumn="0"/>
+            </w:pPr>
+          </w:p>
+        </w:tc>
+      </w:tr>
+      <w:tr>
+        <w:tc>
+          <w:tcPr>
+            <w:cnfStyle w:val="001000000000" w:firstRow="0" w:lastRow="0" w:firstColumn="1" w:lastColumn="0" w:oddVBand="0" w:evenVBand="0" w:oddHBand="0" w:evenHBand="0" w:firstRowFirstColumn="0" w:firstRowLastColumn="0" w:lastRowFirstColumn="0" w:lastRowLastColumn="0"/>
+            <w:tcW w:w="3116" w:type="dxa"/>
+            <w:tcBorders>
+              <w:left w:val="single" w:sz="4" w:space="0" w:color="auto"/>
+              <w:bottom w:val="single" w:sz="4" w:space="0" w:color="auto"/>
+            </w:tcBorders>
+          </w:tcPr>
+          <w:p>
+            <w:pPr>
+              <w:jc w:val="left"/>
+            </w:pPr>
+          </w:p>
+        </w:tc>
+        <w:tc>
+          <w:tcPr>
+            <w:tcW w:w="3117" w:type="dxa"/>
+            <w:tcBorders>
+              <w:bottom w:val="single" w:sz="4" w:space="0" w:color="auto"/>
+            </w:tcBorders>
+          </w:tcPr>
+          <w:p>
+            <w:pPr>
+              <w:cnfStyle w:val="000000000000" w:firstRow="0" w:lastRow="0" w:firstColumn="0" w:lastColumn="0" w:oddVBand="0" w:evenVBand="0" w:oddHBand="0" w:evenHBand="0" w:firstRowFirstColumn="0" w:firstRowLastColumn="0" w:lastRowFirstColumn="0" w:lastRowLastColumn="0"/>
+            </w:pPr>
+          </w:p>
+        </w:tc>
+        <w:tc>
+          <w:tcPr>
+            <w:tcW w:w="3117" w:type="dxa"/>
+            <w:tcBorders>
+              <w:bottom w:val="single" w:sz="4" w:space="0" w:color="auto"/>
+              <w:right w:val="single" w:sz="4" w:space="0" w:color="auto"/>
+            </w:tcBorders>
+          </w:tcPr>
+          <w:p>
+            <w:pPr>
+              <w:cnfStyle w:val="000000000000" w:firstRow="0" w:lastRow="0" w:firstColumn="0" w:lastColumn="0" w:oddVBand="0" w:evenVBand="0" w:oddHBand="0" w:evenHBand="0" w:firstRowFirstColumn="0" w:firstRowLastColumn="0" w:lastRowFirstColumn="0" w:lastRowLastColumn="0"/>
+            </w:pPr>
+          </w:p>
+        </w:tc>
+      </w:tr>
+    </w:tbl>
+    <w:p/>
+    <w:p>
+      <w:pPr>
+        <w:pStyle w:val="Heading2"/>
+      </w:pPr>
       <w:bookmarkStart w:id="22" w:name="_Toc151579311"/>
       <w:r>
+        <w:lastRenderedPageBreak/>
         <w:t>Standards</w:t>
       </w:r>
       <w:bookmarkEnd w:id="22"/>
+    </w:p>
+    <w:p>
+      <w:pPr>
+        <w:pStyle w:val="Heading3"/>
+      </w:pPr>
+      <w:r>
+        <w:t>Naming Conventions</w:t>
+      </w:r>
     </w:p>
     <w:p/>
     <w:p>
       <w:pPr>
+        <w:pStyle w:val="Heading3"/>
+      </w:pPr>
+      <w:r>
+        <w:t>Spacing standards</w:t>
+      </w:r>
+    </w:p>
+    <w:p/>
+    <w:p>
+      <w:pPr>
+        <w:pStyle w:val="Heading3"/>
+      </w:pPr>
+      <w:r>
+        <w:t>Contribution Standards</w:t>
+      </w:r>
+    </w:p>
+    <w:p/>
+    <w:p>
+      <w:pPr>
+        <w:pStyle w:val="Heading3"/>
+      </w:pPr>
+      <w:r>
+        <w:t>Testing Standards</w:t>
+      </w:r>
+    </w:p>
+    <w:p/>
+    <w:p>
+      <w:pPr>
+        <w:pStyle w:val="Heading3"/>
+      </w:pPr>
+      <w:r>
+        <w:t>Documentation Standards</w:t>
+      </w:r>
+    </w:p>
+    <w:p/>
+    <w:p>
+      <w:pPr>
         <w:pStyle w:val="Heading1"/>
       </w:pPr>
       <w:bookmarkStart w:id="23" w:name="_Toc151579312"/>
       <w:r>
-        <w:lastRenderedPageBreak/>
         <w:t>Quality Assurance</w:t>
       </w:r>
       <w:bookmarkEnd w:id="23"/>
@@ -2731,6 +2937,7 @@
       </w:pPr>
       <w:bookmarkStart w:id="28" w:name="_Toc151579317"/>
       <w:r>
+        <w:lastRenderedPageBreak/>
         <w:t>Deployment Retrospective</w:t>
       </w:r>
       <w:bookmarkEnd w:id="28"/>
@@ -3632,6 +3839,148 @@
       <w:contextualSpacing/>
     </w:pPr>
   </w:style>
+  <w:style w:type="table" w:styleId="TableGrid">
+    <w:name w:val="Table Grid"/>
+    <w:basedOn w:val="TableNormal"/>
+    <w:uiPriority w:val="39"/>
+    <w:rsid w:val="00AB2F41"/>
+    <w:pPr>
+      <w:spacing w:after="0" w:line="240" w:lineRule="auto"/>
+    </w:pPr>
+    <w:tblPr>
+      <w:tblBorders>
+        <w:top w:val="single" w:sz="4" w:space="0" w:color="auto"/>
+        <w:left w:val="single" w:sz="4" w:space="0" w:color="auto"/>
+        <w:bottom w:val="single" w:sz="4" w:space="0" w:color="auto"/>
+        <w:right w:val="single" w:sz="4" w:space="0" w:color="auto"/>
+        <w:insideH w:val="single" w:sz="4" w:space="0" w:color="auto"/>
+        <w:insideV w:val="single" w:sz="4" w:space="0" w:color="auto"/>
+      </w:tblBorders>
+    </w:tblPr>
+  </w:style>
+  <w:style w:type="table" w:styleId="ListTable7Colorful-Accent5">
+    <w:name w:val="List Table 7 Colorful Accent 5"/>
+    <w:basedOn w:val="TableNormal"/>
+    <w:uiPriority w:val="52"/>
+    <w:rsid w:val="00AB2F41"/>
+    <w:pPr>
+      <w:spacing w:after="0" w:line="240" w:lineRule="auto"/>
+    </w:pPr>
+    <w:rPr>
+      <w:color w:val="2E74B5" w:themeColor="accent5" w:themeShade="BF"/>
+    </w:rPr>
+    <w:tblPr>
+      <w:tblStyleRowBandSize w:val="1"/>
+      <w:tblStyleColBandSize w:val="1"/>
+    </w:tblPr>
+    <w:tblStylePr w:type="firstRow">
+      <w:rPr>
+        <w:rFonts w:asciiTheme="majorHAnsi" w:eastAsiaTheme="majorEastAsia" w:hAnsiTheme="majorHAnsi" w:cstheme="majorBidi"/>
+        <w:i/>
+        <w:iCs/>
+        <w:sz w:val="26"/>
+      </w:rPr>
+      <w:tblPr/>
+      <w:tcPr>
+        <w:tcBorders>
+          <w:bottom w:val="single" w:sz="4" w:space="0" w:color="5B9BD5" w:themeColor="accent5"/>
+        </w:tcBorders>
+        <w:shd w:val="clear" w:color="auto" w:fill="FFFFFF" w:themeFill="background1"/>
+      </w:tcPr>
+    </w:tblStylePr>
+    <w:tblStylePr w:type="lastRow">
+      <w:rPr>
+        <w:rFonts w:asciiTheme="majorHAnsi" w:eastAsiaTheme="majorEastAsia" w:hAnsiTheme="majorHAnsi" w:cstheme="majorBidi"/>
+        <w:i/>
+        <w:iCs/>
+        <w:sz w:val="26"/>
+      </w:rPr>
+      <w:tblPr/>
+      <w:tcPr>
+        <w:tcBorders>
+          <w:top w:val="single" w:sz="4" w:space="0" w:color="5B9BD5" w:themeColor="accent5"/>
+        </w:tcBorders>
+        <w:shd w:val="clear" w:color="auto" w:fill="FFFFFF" w:themeFill="background1"/>
+      </w:tcPr>
+    </w:tblStylePr>
+    <w:tblStylePr w:type="firstCol">
+      <w:pPr>
+        <w:jc w:val="right"/>
+      </w:pPr>
+      <w:rPr>
+        <w:rFonts w:asciiTheme="majorHAnsi" w:eastAsiaTheme="majorEastAsia" w:hAnsiTheme="majorHAnsi" w:cstheme="majorBidi"/>
+        <w:i/>
+        <w:iCs/>
+        <w:sz w:val="26"/>
+      </w:rPr>
+      <w:tblPr/>
+      <w:tcPr>
+        <w:tcBorders>
+          <w:right w:val="single" w:sz="4" w:space="0" w:color="5B9BD5" w:themeColor="accent5"/>
+        </w:tcBorders>
+        <w:shd w:val="clear" w:color="auto" w:fill="FFFFFF" w:themeFill="background1"/>
+      </w:tcPr>
+    </w:tblStylePr>
+    <w:tblStylePr w:type="lastCol">
+      <w:rPr>
+        <w:rFonts w:asciiTheme="majorHAnsi" w:eastAsiaTheme="majorEastAsia" w:hAnsiTheme="majorHAnsi" w:cstheme="majorBidi"/>
+        <w:i/>
+        <w:iCs/>
+        <w:sz w:val="26"/>
+      </w:rPr>
+      <w:tblPr/>
+      <w:tcPr>
+        <w:tcBorders>
+          <w:left w:val="single" w:sz="4" w:space="0" w:color="5B9BD5" w:themeColor="accent5"/>
+        </w:tcBorders>
+        <w:shd w:val="clear" w:color="auto" w:fill="FFFFFF" w:themeFill="background1"/>
+      </w:tcPr>
+    </w:tblStylePr>
+    <w:tblStylePr w:type="band1Vert">
+      <w:tblPr/>
+      <w:tcPr>
+        <w:shd w:val="clear" w:color="auto" w:fill="DEEAF6" w:themeFill="accent5" w:themeFillTint="33"/>
+      </w:tcPr>
+    </w:tblStylePr>
+    <w:tblStylePr w:type="band1Horz">
+      <w:tblPr/>
+      <w:tcPr>
+        <w:shd w:val="clear" w:color="auto" w:fill="DEEAF6" w:themeFill="accent5" w:themeFillTint="33"/>
+      </w:tcPr>
+    </w:tblStylePr>
+    <w:tblStylePr w:type="neCell">
+      <w:tblPr/>
+      <w:tcPr>
+        <w:tcBorders>
+          <w:left w:val="nil"/>
+        </w:tcBorders>
+      </w:tcPr>
+    </w:tblStylePr>
+    <w:tblStylePr w:type="nwCell">
+      <w:tblPr/>
+      <w:tcPr>
+        <w:tcBorders>
+          <w:right w:val="nil"/>
+        </w:tcBorders>
+      </w:tcPr>
+    </w:tblStylePr>
+    <w:tblStylePr w:type="seCell">
+      <w:tblPr/>
+      <w:tcPr>
+        <w:tcBorders>
+          <w:left w:val="nil"/>
+        </w:tcBorders>
+      </w:tcPr>
+    </w:tblStylePr>
+    <w:tblStylePr w:type="swCell">
+      <w:tblPr/>
+      <w:tcPr>
+        <w:tcBorders>
+          <w:right w:val="nil"/>
+        </w:tcBorders>
+      </w:tcPr>
+    </w:tblStylePr>
+  </w:style>
 </w:styles>
 </file>
 

</xml_diff>